<commit_message>
exams are here, 6th semester is over
</commit_message>
<xml_diff>
--- a/3rd-Grade/Sixth-Semester/SIPI/СИПИ-Практические-работы-11-14-Три-стула.docx
+++ b/3rd-Grade/Sixth-Semester/SIPI/СИПИ-Практические-работы-11-14-Три-стула.docx
@@ -984,7 +984,7 @@
               <w:noProof/>
               <w:sz w:val="22"/>
               <w:szCs w:val="22"/>
-              <w:lang w:eastAsia="en-US"/>
+              <w:lang w:val="en-US" w:eastAsia="en-US"/>
             </w:rPr>
           </w:pPr>
           <w:r>
@@ -1008,7 +1008,7 @@
             </w:rPr>
             <w:fldChar w:fldCharType="separate"/>
           </w:r>
-          <w:hyperlink w:anchor="_Toc104240273" w:history="1">
+          <w:hyperlink w:anchor="_Toc104301449" w:history="1">
             <w:r>
               <w:rPr>
                 <w:rStyle w:val="af3"/>
@@ -1035,7 +1035,7 @@
                 <w:noProof/>
                 <w:webHidden/>
               </w:rPr>
-              <w:instrText xml:space="preserve"> PAGEREF _Toc104240273 \h </w:instrText>
+              <w:instrText xml:space="preserve"> PAGEREF _Toc104301449 \h </w:instrText>
             </w:r>
             <w:r>
               <w:rPr>
@@ -1077,10 +1077,10 @@
               <w:noProof/>
               <w:sz w:val="22"/>
               <w:szCs w:val="22"/>
-              <w:lang w:eastAsia="en-US"/>
+              <w:lang w:val="en-US" w:eastAsia="en-US"/>
             </w:rPr>
           </w:pPr>
-          <w:hyperlink w:anchor="_Toc104240274" w:history="1">
+          <w:hyperlink w:anchor="_Toc104301450" w:history="1">
             <w:r>
               <w:rPr>
                 <w:rStyle w:val="af3"/>
@@ -1108,7 +1108,7 @@
                 <w:noProof/>
                 <w:webHidden/>
               </w:rPr>
-              <w:instrText xml:space="preserve"> PAGEREF _Toc104240274 \h </w:instrText>
+              <w:instrText xml:space="preserve"> PAGEREF _Toc104301450 \h </w:instrText>
             </w:r>
             <w:r>
               <w:rPr>
@@ -1128,7 +1128,7 @@
                 <w:noProof/>
                 <w:webHidden/>
               </w:rPr>
-              <w:t>4</w:t>
+              <w:t>22</w:t>
             </w:r>
             <w:r>
               <w:rPr>
@@ -1150,10 +1150,10 @@
               <w:noProof/>
               <w:sz w:val="22"/>
               <w:szCs w:val="22"/>
-              <w:lang w:eastAsia="en-US"/>
+              <w:lang w:val="en-US" w:eastAsia="en-US"/>
             </w:rPr>
           </w:pPr>
-          <w:hyperlink w:anchor="_Toc104240275" w:history="1">
+          <w:hyperlink w:anchor="_Toc104301451" w:history="1">
             <w:r>
               <w:rPr>
                 <w:rStyle w:val="af3"/>
@@ -1181,7 +1181,7 @@
                 <w:noProof/>
                 <w:webHidden/>
               </w:rPr>
-              <w:instrText xml:space="preserve"> PAGEREF _Toc104240275 \h </w:instrText>
+              <w:instrText xml:space="preserve"> PAGEREF _Toc104301451 \h </w:instrText>
             </w:r>
             <w:r>
               <w:rPr>
@@ -1201,7 +1201,7 @@
                 <w:noProof/>
                 <w:webHidden/>
               </w:rPr>
-              <w:t>5</w:t>
+              <w:t>30</w:t>
             </w:r>
             <w:r>
               <w:rPr>
@@ -1223,10 +1223,10 @@
               <w:noProof/>
               <w:sz w:val="22"/>
               <w:szCs w:val="22"/>
-              <w:lang w:eastAsia="en-US"/>
+              <w:lang w:val="en-US" w:eastAsia="en-US"/>
             </w:rPr>
           </w:pPr>
-          <w:hyperlink w:anchor="_Toc104240276" w:history="1">
+          <w:hyperlink w:anchor="_Toc104301452" w:history="1">
             <w:r>
               <w:rPr>
                 <w:rStyle w:val="af3"/>
@@ -1254,7 +1254,7 @@
                 <w:noProof/>
                 <w:webHidden/>
               </w:rPr>
-              <w:instrText xml:space="preserve"> PAGEREF _Toc104240276 \h </w:instrText>
+              <w:instrText xml:space="preserve"> PAGEREF _Toc104301452 \h </w:instrText>
             </w:r>
             <w:r>
               <w:rPr>
@@ -1274,7 +1274,7 @@
                 <w:noProof/>
                 <w:webHidden/>
               </w:rPr>
-              <w:t>12</w:t>
+              <w:t>37</w:t>
             </w:r>
             <w:r>
               <w:rPr>
@@ -1296,10 +1296,10 @@
               <w:noProof/>
               <w:sz w:val="22"/>
               <w:szCs w:val="22"/>
-              <w:lang w:eastAsia="en-US"/>
+              <w:lang w:val="en-US" w:eastAsia="en-US"/>
             </w:rPr>
           </w:pPr>
-          <w:hyperlink w:anchor="_Toc104240277" w:history="1">
+          <w:hyperlink w:anchor="_Toc104301453" w:history="1">
             <w:r>
               <w:rPr>
                 <w:rStyle w:val="af3"/>
@@ -1326,7 +1326,7 @@
                 <w:noProof/>
                 <w:webHidden/>
               </w:rPr>
-              <w:instrText xml:space="preserve"> PAGEREF _Toc104240277 \h </w:instrText>
+              <w:instrText xml:space="preserve"> PAGEREF _Toc104301453 \h </w:instrText>
             </w:r>
             <w:r>
               <w:rPr>
@@ -1346,7 +1346,7 @@
                 <w:noProof/>
                 <w:webHidden/>
               </w:rPr>
-              <w:t>13</w:t>
+              <w:t>40</w:t>
             </w:r>
             <w:r>
               <w:rPr>
@@ -1396,7 +1396,7 @@
       <w:pPr>
         <w:pStyle w:val="af0"/>
       </w:pPr>
-      <w:bookmarkStart w:id="0" w:name="_Toc104240273"/>
+      <w:bookmarkStart w:id="0" w:name="_Toc104301449"/>
       <w:r>
         <w:lastRenderedPageBreak/>
         <w:t>Практическая работа №</w:t>
@@ -1872,16 +1872,7 @@
                 <w:szCs w:val="24"/>
                 <w:lang w:val="ru-RU"/>
               </w:rPr>
-              <w:t>П</w:t>
-            </w:r>
-            <w:r>
-              <w:rPr>
-                <w:snapToGrid w:val="0"/>
-                <w:sz w:val="24"/>
-                <w:szCs w:val="24"/>
-                <w:lang w:val="ru-RU"/>
-              </w:rPr>
-              <w:t>ройден</w:t>
+              <w:t>Пройден</w:t>
             </w:r>
           </w:p>
         </w:tc>
@@ -1910,16 +1901,7 @@
                 <w:szCs w:val="24"/>
                 <w:lang w:val="ru-RU"/>
               </w:rPr>
-              <w:t>Вход в систем</w:t>
-            </w:r>
-            <w:r>
-              <w:rPr>
-                <w:snapToGrid w:val="0"/>
-                <w:sz w:val="24"/>
-                <w:szCs w:val="24"/>
-                <w:lang w:val="ru-RU"/>
-              </w:rPr>
-              <w:t>у</w:t>
+              <w:t>Вход в систему</w:t>
             </w:r>
           </w:p>
         </w:tc>
@@ -2278,25 +2260,7 @@
                 <w:szCs w:val="24"/>
                 <w:lang w:val="ru-RU"/>
               </w:rPr>
-              <w:t xml:space="preserve">Открыта страница событий, элементы </w:t>
-            </w:r>
-            <w:r>
-              <w:rPr>
-                <w:snapToGrid w:val="0"/>
-                <w:sz w:val="24"/>
-                <w:szCs w:val="24"/>
-                <w:lang w:val="ru-RU"/>
-              </w:rPr>
-              <w:t>там, где</w:t>
-            </w:r>
-            <w:r>
-              <w:rPr>
-                <w:snapToGrid w:val="0"/>
-                <w:sz w:val="24"/>
-                <w:szCs w:val="24"/>
-                <w:lang w:val="ru-RU"/>
-              </w:rPr>
-              <w:t xml:space="preserve"> должны быть</w:t>
+              <w:t>Открыта страница событий, элементы там, где должны быть</w:t>
             </w:r>
           </w:p>
         </w:tc>
@@ -2390,25 +2354,7 @@
                 <w:lang w:val="ru-RU"/>
               </w:rPr>
               <w:lastRenderedPageBreak/>
-              <w:t xml:space="preserve">Открыта страница контактов, элементы </w:t>
-            </w:r>
-            <w:r>
-              <w:rPr>
-                <w:snapToGrid w:val="0"/>
-                <w:sz w:val="24"/>
-                <w:szCs w:val="24"/>
-                <w:lang w:val="ru-RU"/>
-              </w:rPr>
-              <w:t>там, где</w:t>
-            </w:r>
-            <w:r>
-              <w:rPr>
-                <w:snapToGrid w:val="0"/>
-                <w:sz w:val="24"/>
-                <w:szCs w:val="24"/>
-                <w:lang w:val="ru-RU"/>
-              </w:rPr>
-              <w:t xml:space="preserve"> </w:t>
+              <w:t xml:space="preserve">Открыта страница контактов, элементы там, где </w:t>
             </w:r>
             <w:r>
               <w:rPr>
@@ -3719,14 +3665,7 @@
                 <w:sz w:val="24"/>
                 <w:szCs w:val="24"/>
               </w:rPr>
-              <w:t xml:space="preserve">Пользователь успешно авторизован </w:t>
-            </w:r>
-            <w:r>
-              <w:rPr>
-                <w:sz w:val="24"/>
-                <w:szCs w:val="24"/>
-              </w:rPr>
-              <w:t>(Положительный результат)</w:t>
+              <w:t>Пользователь успешно авторизован (Положительный результат)</w:t>
             </w:r>
           </w:p>
         </w:tc>
@@ -4275,14 +4214,7 @@
                 <w:sz w:val="24"/>
                 <w:szCs w:val="24"/>
               </w:rPr>
-              <w:t xml:space="preserve">Информация о конкретном товаре отображается </w:t>
-            </w:r>
-            <w:r>
-              <w:rPr>
-                <w:sz w:val="24"/>
-                <w:szCs w:val="24"/>
-              </w:rPr>
-              <w:t>(Положительный результат)</w:t>
+              <w:t>Информация о конкретном товаре отображается (Положительный результат)</w:t>
             </w:r>
           </w:p>
         </w:tc>
@@ -4543,14 +4475,7 @@
                 <w:sz w:val="24"/>
                 <w:szCs w:val="24"/>
               </w:rPr>
-              <w:t xml:space="preserve">Содержимое корзины успешно отображается </w:t>
-            </w:r>
-            <w:r>
-              <w:rPr>
-                <w:sz w:val="24"/>
-                <w:szCs w:val="24"/>
-              </w:rPr>
-              <w:t>(Положительный результат)</w:t>
+              <w:t>Содержимое корзины успешно отображается (Положительный результат)</w:t>
             </w:r>
           </w:p>
         </w:tc>
@@ -5081,14 +5006,7 @@
                 <w:sz w:val="24"/>
                 <w:szCs w:val="24"/>
               </w:rPr>
-              <w:t xml:space="preserve">Страница событий успешно открывается </w:t>
-            </w:r>
-            <w:r>
-              <w:rPr>
-                <w:sz w:val="24"/>
-                <w:szCs w:val="24"/>
-              </w:rPr>
-              <w:t>(Положительный результат)</w:t>
+              <w:t>Страница событий успешно открывается (Положительный результат)</w:t>
             </w:r>
           </w:p>
         </w:tc>
@@ -5349,14 +5267,7 @@
                 <w:sz w:val="24"/>
                 <w:szCs w:val="24"/>
               </w:rPr>
-              <w:t xml:space="preserve">Отзыв или предложение успешно отправляются и сохраняются на сайте </w:t>
-            </w:r>
-            <w:r>
-              <w:rPr>
-                <w:sz w:val="24"/>
-                <w:szCs w:val="24"/>
-              </w:rPr>
-              <w:t>(Положительный результат)</w:t>
+              <w:t>Отзыв или предложение успешно отправляются и сохраняются на сайте (Положительный результат)</w:t>
             </w:r>
           </w:p>
         </w:tc>
@@ -5663,14 +5574,7 @@
                 <w:szCs w:val="24"/>
               </w:rPr>
               <w:lastRenderedPageBreak/>
-              <w:t xml:space="preserve">представляется пользователю </w:t>
-            </w:r>
-            <w:r>
-              <w:rPr>
-                <w:sz w:val="24"/>
-                <w:szCs w:val="24"/>
-              </w:rPr>
-              <w:t>(Положительный результат)</w:t>
+              <w:t>представляется пользователю (Положительный результат)</w:t>
             </w:r>
           </w:p>
         </w:tc>
@@ -5949,14 +5853,7 @@
                 <w:sz w:val="24"/>
                 <w:szCs w:val="24"/>
               </w:rPr>
-              <w:t xml:space="preserve">Предпросмотр выбранных опций на странице товаров успешно предоставляется </w:t>
-            </w:r>
-            <w:r>
-              <w:rPr>
-                <w:sz w:val="24"/>
-                <w:szCs w:val="24"/>
-              </w:rPr>
-              <w:t>(Положительный результат)</w:t>
+              <w:t>Предпросмотр выбранных опций на странице товаров успешно предоставляется (Положительный результат)</w:t>
             </w:r>
           </w:p>
         </w:tc>
@@ -6249,28 +6146,7 @@
                 <w:szCs w:val="24"/>
               </w:rPr>
               <w:lastRenderedPageBreak/>
-              <w:t xml:space="preserve">не предоставляется возможным </w:t>
-            </w:r>
-            <w:r>
-              <w:rPr>
-                <w:sz w:val="24"/>
-                <w:szCs w:val="24"/>
-              </w:rPr>
-              <w:t>(</w:t>
-            </w:r>
-            <w:r>
-              <w:rPr>
-                <w:sz w:val="24"/>
-                <w:szCs w:val="24"/>
-              </w:rPr>
-              <w:t xml:space="preserve">Отрицательный </w:t>
-            </w:r>
-            <w:r>
-              <w:rPr>
-                <w:sz w:val="24"/>
-                <w:szCs w:val="24"/>
-              </w:rPr>
-              <w:t>результат)</w:t>
+              <w:t>не предоставляется возможным (Отрицательный результат)</w:t>
             </w:r>
           </w:p>
         </w:tc>
@@ -6549,14 +6425,7 @@
                 <w:sz w:val="24"/>
                 <w:szCs w:val="24"/>
               </w:rPr>
-              <w:t xml:space="preserve">Отображение условий скидки на товарах успешно </w:t>
-            </w:r>
-            <w:r>
-              <w:rPr>
-                <w:sz w:val="24"/>
-                <w:szCs w:val="24"/>
-              </w:rPr>
-              <w:t>(Положительный результат)</w:t>
+              <w:t>Отображение условий скидки на товарах успешно (Положительный результат)</w:t>
             </w:r>
           </w:p>
         </w:tc>
@@ -6844,14 +6713,7 @@
                 <w:sz w:val="24"/>
                 <w:szCs w:val="24"/>
               </w:rPr>
-              <w:t xml:space="preserve">Всплывающее окно с подтверждением оформления заказа работает успешно </w:t>
-            </w:r>
-            <w:r>
-              <w:rPr>
-                <w:sz w:val="24"/>
-                <w:szCs w:val="24"/>
-              </w:rPr>
-              <w:t>(Положительный результат)</w:t>
+              <w:t>Всплывающее окно с подтверждением оформления заказа работает успешно (Положительный результат)</w:t>
             </w:r>
           </w:p>
         </w:tc>
@@ -7129,14 +6991,7 @@
                 <w:sz w:val="24"/>
                 <w:szCs w:val="24"/>
               </w:rPr>
-              <w:t xml:space="preserve">Отображение адреса магазина или карты успешно </w:t>
-            </w:r>
-            <w:r>
-              <w:rPr>
-                <w:sz w:val="24"/>
-                <w:szCs w:val="24"/>
-              </w:rPr>
-              <w:t>(Положительный результат)</w:t>
+              <w:t>Отображение адреса магазина или карты успешно (Положительный результат)</w:t>
             </w:r>
           </w:p>
         </w:tc>
@@ -7718,14 +7573,7 @@
                 <w:sz w:val="24"/>
                 <w:szCs w:val="24"/>
               </w:rPr>
-              <w:t xml:space="preserve">Клиентские отзывы по качеству работы сайта или сотрудников отправляются и сохраняются на сайте </w:t>
-            </w:r>
-            <w:r>
-              <w:rPr>
-                <w:sz w:val="24"/>
-                <w:szCs w:val="24"/>
-              </w:rPr>
-              <w:t>(Положительный результат)</w:t>
+              <w:t>Клиентские отзывы по качеству работы сайта или сотрудников отправляются и сохраняются на сайте (Положительный результат)</w:t>
             </w:r>
           </w:p>
         </w:tc>
@@ -7984,14 +7832,7 @@
                 <w:sz w:val="24"/>
                 <w:szCs w:val="24"/>
               </w:rPr>
-              <w:t xml:space="preserve">Ввод и сохранение физ. адреса доставки заказа пользователя успешно выполняются </w:t>
-            </w:r>
-            <w:r>
-              <w:rPr>
-                <w:sz w:val="24"/>
-                <w:szCs w:val="24"/>
-              </w:rPr>
-              <w:t>(Положительный результат)</w:t>
+              <w:t>Ввод и сохранение физ. адреса доставки заказа пользователя успешно выполняются (Положительный результат)</w:t>
             </w:r>
           </w:p>
         </w:tc>
@@ -9283,14 +9124,7 @@
                 <w:sz w:val="24"/>
                 <w:szCs w:val="24"/>
               </w:rPr>
-              <w:t xml:space="preserve">Добавление товара из каталога в корзину происходит успешно </w:t>
-            </w:r>
-            <w:r>
-              <w:rPr>
-                <w:sz w:val="24"/>
-                <w:szCs w:val="24"/>
-              </w:rPr>
-              <w:t>(Положительный результат)</w:t>
+              <w:t>Добавление товара из каталога в корзину происходит успешно (Положительный результат)</w:t>
             </w:r>
           </w:p>
         </w:tc>
@@ -9598,14 +9432,7 @@
                 <w:sz w:val="24"/>
                 <w:szCs w:val="24"/>
               </w:rPr>
-              <w:t xml:space="preserve">Заказ с содержимым корзины успешно оформлен </w:t>
-            </w:r>
-            <w:r>
-              <w:rPr>
-                <w:sz w:val="24"/>
-                <w:szCs w:val="24"/>
-              </w:rPr>
-              <w:t>(Положительный результат)</w:t>
+              <w:t>Заказ с содержимым корзины успешно оформлен (Положительный результат)</w:t>
             </w:r>
           </w:p>
         </w:tc>
@@ -10750,14 +10577,7 @@
                 <w:sz w:val="24"/>
                 <w:szCs w:val="24"/>
               </w:rPr>
-              <w:t xml:space="preserve">Товары не удается добавить в категорию сравнения </w:t>
-            </w:r>
-            <w:r>
-              <w:rPr>
-                <w:sz w:val="24"/>
-                <w:szCs w:val="24"/>
-              </w:rPr>
-              <w:t>(Отрицательный результат)</w:t>
+              <w:t>Товары не удается добавить в категорию сравнения (Отрицательный результат)</w:t>
             </w:r>
           </w:p>
         </w:tc>
@@ -12753,31 +12573,7 @@
                 <w:szCs w:val="24"/>
                 <w:lang w:eastAsia="en-US"/>
               </w:rPr>
-              <w:t>Применение скидки к определенн</w:t>
-            </w:r>
-            <w:r>
-              <w:rPr>
-                <w:sz w:val="24"/>
-                <w:szCs w:val="24"/>
-                <w:lang w:eastAsia="en-US"/>
-              </w:rPr>
-              <w:t xml:space="preserve">ому </w:t>
-            </w:r>
-            <w:r>
-              <w:rPr>
-                <w:sz w:val="24"/>
-                <w:szCs w:val="24"/>
-                <w:lang w:eastAsia="en-US"/>
-              </w:rPr>
-              <w:t>товар</w:t>
-            </w:r>
-            <w:r>
-              <w:rPr>
-                <w:sz w:val="24"/>
-                <w:szCs w:val="24"/>
-                <w:lang w:eastAsia="en-US"/>
-              </w:rPr>
-              <w:t>у</w:t>
+              <w:t>Применение скидки к определенному товару</w:t>
             </w:r>
           </w:p>
         </w:tc>
@@ -12805,21 +12601,7 @@
                 <w:sz w:val="24"/>
                 <w:szCs w:val="24"/>
               </w:rPr>
-              <w:t xml:space="preserve">Скидка </w:t>
-            </w:r>
-            <w:r>
-              <w:rPr>
-                <w:sz w:val="24"/>
-                <w:szCs w:val="24"/>
-              </w:rPr>
-              <w:t xml:space="preserve">успешно </w:t>
-            </w:r>
-            <w:r>
-              <w:rPr>
-                <w:sz w:val="24"/>
-                <w:szCs w:val="24"/>
-              </w:rPr>
-              <w:t>применена к определенному товару</w:t>
+              <w:t>Скидка успешно применена к определенному товару</w:t>
             </w:r>
           </w:p>
         </w:tc>
@@ -13346,14 +13128,7 @@
                 <w:sz w:val="24"/>
                 <w:szCs w:val="24"/>
               </w:rPr>
-              <w:t xml:space="preserve">Ранее введенные платежные данные успешно сохранены </w:t>
-            </w:r>
-            <w:r>
-              <w:rPr>
-                <w:sz w:val="24"/>
-                <w:szCs w:val="24"/>
-              </w:rPr>
-              <w:t>(Положительный результат)</w:t>
+              <w:t>Ранее введенные платежные данные успешно сохранены (Положительный результат)</w:t>
             </w:r>
           </w:p>
         </w:tc>
@@ -13617,14 +13392,7 @@
                 <w:sz w:val="24"/>
                 <w:szCs w:val="24"/>
               </w:rPr>
-              <w:t xml:space="preserve">Платежные данные пользователей конфиденциально хранятся </w:t>
-            </w:r>
-            <w:r>
-              <w:rPr>
-                <w:sz w:val="24"/>
-                <w:szCs w:val="24"/>
-              </w:rPr>
-              <w:t>(Положительный результат)</w:t>
+              <w:t>Платежные данные пользователей конфиденциально хранятся (Положительный результат)</w:t>
             </w:r>
           </w:p>
         </w:tc>
@@ -13662,7 +13430,7 @@
           <w:snapToGrid w:val="0"/>
         </w:rPr>
       </w:pPr>
-      <w:bookmarkStart w:id="1" w:name="_Toc104240274"/>
+      <w:bookmarkStart w:id="1" w:name="_Toc104301450"/>
       <w:r>
         <w:rPr>
           <w:snapToGrid w:val="0"/>
@@ -17600,15 +17368,7 @@
                 <w:szCs w:val="24"/>
                 <w:lang w:val="ru-RU"/>
               </w:rPr>
-              <w:t>Нажать кнопку «Контакты</w:t>
-            </w:r>
-            <w:r>
-              <w:rPr>
-                <w:sz w:val="24"/>
-                <w:szCs w:val="24"/>
-                <w:lang w:val="ru-RU"/>
-              </w:rPr>
-              <w:t>»</w:t>
+              <w:t>Нажать кнопку «Контакты»</w:t>
             </w:r>
           </w:p>
         </w:tc>
@@ -21741,19 +21501,13 @@
           <w:snapToGrid w:val="0"/>
         </w:rPr>
       </w:pPr>
-      <w:bookmarkStart w:id="2" w:name="_Toc104240275"/>
+      <w:bookmarkStart w:id="2" w:name="_Toc104301451"/>
       <w:r>
         <w:rPr>
           <w:snapToGrid w:val="0"/>
         </w:rPr>
         <w:lastRenderedPageBreak/>
-        <w:t>Практическая работа №1</w:t>
-      </w:r>
-      <w:r>
-        <w:rPr>
-          <w:snapToGrid w:val="0"/>
-        </w:rPr>
-        <w:t>3</w:t>
+        <w:t>Практическая работа №13</w:t>
       </w:r>
       <w:bookmarkEnd w:id="2"/>
     </w:p>
@@ -22046,25 +21800,7 @@
               <w:rPr>
                 <w:lang w:val="ru-RU"/>
               </w:rPr>
-              <w:t>П</w:t>
-            </w:r>
-            <w:r>
-              <w:rPr>
-                <w:lang w:val="ru-RU"/>
-              </w:rPr>
-              <w:t>ропал интернет - Наш интернет провайдер является достаточно нестабильным поставщиком интернет-услуг</w:t>
-            </w:r>
-            <w:r>
-              <w:rPr>
-                <w:lang w:val="ru-RU"/>
-              </w:rPr>
-              <w:t xml:space="preserve"> - С</w:t>
-            </w:r>
-            <w:r>
-              <w:rPr>
-                <w:lang w:val="ru-RU"/>
-              </w:rPr>
-              <w:t>уществует шанс на то</w:t>
+              <w:t>Пропал интернет - Наш интернет провайдер является достаточно нестабильным поставщиком интернет-услуг - Существует шанс на то</w:t>
             </w:r>
             <w:r>
               <w:rPr>
@@ -22131,19 +21867,7 @@
               <w:rPr>
                 <w:lang w:val="ru-RU"/>
               </w:rPr>
-              <w:t>Проблема с поставкой комплектующих для сервера все еще является одной из вероятных</w:t>
-            </w:r>
-            <w:r>
-              <w:rPr>
-                <w:lang w:val="ru-RU"/>
-              </w:rPr>
-              <w:t xml:space="preserve"> -</w:t>
-            </w:r>
-            <w:r>
-              <w:rPr>
-                <w:lang w:val="ru-RU"/>
-              </w:rPr>
-              <w:t xml:space="preserve"> </w:t>
+              <w:t xml:space="preserve">Проблема с поставкой комплектующих для сервера все еще является одной из вероятных - </w:t>
             </w:r>
             <w:r>
               <w:rPr>
@@ -22155,19 +21879,7 @@
               <w:rPr>
                 <w:lang w:val="ru-RU"/>
               </w:rPr>
-              <w:t xml:space="preserve">ожет замедлить не только </w:t>
-            </w:r>
-            <w:r>
-              <w:rPr>
-                <w:lang w:val="ru-RU"/>
-              </w:rPr>
-              <w:t>разработку,</w:t>
-            </w:r>
-            <w:r>
-              <w:rPr>
-                <w:lang w:val="ru-RU"/>
-              </w:rPr>
-              <w:t xml:space="preserve"> но и производительность сервера полностью</w:t>
+              <w:t>ожет замедлить не только разработку, но и производительность сервера полностью</w:t>
             </w:r>
           </w:p>
         </w:tc>
@@ -22410,25 +22122,7 @@
               <w:rPr>
                 <w:lang w:val="ru-RU"/>
               </w:rPr>
-              <w:t>Отсутствие</w:t>
-            </w:r>
-            <w:r>
-              <w:rPr>
-                <w:lang w:val="ru-RU"/>
-              </w:rPr>
-              <w:t xml:space="preserve"> </w:t>
-            </w:r>
-            <w:r>
-              <w:rPr>
-                <w:lang w:val="ru-RU"/>
-              </w:rPr>
-              <w:t>оп</w:t>
-            </w:r>
-            <w:r>
-              <w:rPr>
-                <w:lang w:val="ru-RU"/>
-              </w:rPr>
-              <w:t>ределенного средства коммуникации - необходимо выделить одно конкретное средство коммуникации, а не прибегать к использованию нескольких несвязанных между собой средств</w:t>
+              <w:t>Отсутствие определенного средства коммуникации - необходимо выделить одно конкретное средство коммуникации, а не прибегать к использованию нескольких несвязанных между собой средств</w:t>
             </w:r>
           </w:p>
         </w:tc>
@@ -22514,19 +22208,7 @@
               <w:rPr>
                 <w:lang w:val="ru-RU"/>
               </w:rPr>
-              <w:t>Частое изменение предпочтений в разработке - существует вероятность того, что та или и</w:t>
-            </w:r>
-            <w:r>
-              <w:rPr>
-                <w:lang w:val="ru-RU"/>
-              </w:rPr>
-              <w:t>н</w:t>
-            </w:r>
-            <w:r>
-              <w:rPr>
-                <w:lang w:val="ru-RU"/>
-              </w:rPr>
-              <w:t>ая идея будет встроена в уже существующий план разработки, что может привести к перераспределению времени в худшую сторону</w:t>
+              <w:t>Частое изменение предпочтений в разработке - существует вероятность того, что та или иная идея будет встроена в уже существующий план разработки, что может привести к перераспределению времени в худшую сторону</w:t>
             </w:r>
           </w:p>
         </w:tc>
@@ -24385,25 +24067,7 @@
         <w:rPr>
           <w:rStyle w:val="afd"/>
         </w:rPr>
-        <w:t>М</w:t>
-      </w:r>
-      <w:r>
-        <w:rPr>
-          <w:rStyle w:val="afd"/>
-        </w:rPr>
-        <w:t>атриц</w:t>
-      </w:r>
-      <w:r>
-        <w:rPr>
-          <w:rStyle w:val="afd"/>
-        </w:rPr>
-        <w:t>а</w:t>
-      </w:r>
-      <w:r>
-        <w:rPr>
-          <w:rStyle w:val="afd"/>
-        </w:rPr>
-        <w:t xml:space="preserve"> рисков</w:t>
+        <w:t>Матрица рисков</w:t>
       </w:r>
     </w:p>
     <w:tbl>
@@ -26316,23 +25980,7 @@
                 <w:szCs w:val="22"/>
                 <w:lang w:val="ru-RU"/>
               </w:rPr>
-              <w:t>Подвергнуть новый функционал обсуждению и постановк</w:t>
-            </w:r>
-            <w:r>
-              <w:rPr>
-                <w:sz w:val="22"/>
-                <w:szCs w:val="22"/>
-                <w:lang w:val="ru-RU"/>
-              </w:rPr>
-              <w:t>е</w:t>
-            </w:r>
-            <w:r>
-              <w:rPr>
-                <w:sz w:val="22"/>
-                <w:szCs w:val="22"/>
-                <w:lang w:val="ru-RU"/>
-              </w:rPr>
-              <w:t xml:space="preserve"> его на задний план </w:t>
+              <w:t xml:space="preserve">Подвергнуть новый функционал обсуждению и постановке его на задний план </w:t>
             </w:r>
             <w:r>
               <w:rPr>
@@ -27355,19 +27003,13 @@
           <w:snapToGrid w:val="0"/>
         </w:rPr>
       </w:pPr>
-      <w:bookmarkStart w:id="3" w:name="_Toc104240276"/>
+      <w:bookmarkStart w:id="3" w:name="_Toc104301452"/>
       <w:r>
         <w:rPr>
           <w:snapToGrid w:val="0"/>
         </w:rPr>
         <w:lastRenderedPageBreak/>
-        <w:t>Практическая работа №1</w:t>
-      </w:r>
-      <w:r>
-        <w:rPr>
-          <w:snapToGrid w:val="0"/>
-        </w:rPr>
-        <w:t>4</w:t>
+        <w:t>Практическая работа №14</w:t>
       </w:r>
       <w:bookmarkEnd w:id="3"/>
     </w:p>
@@ -27770,19 +27412,7 @@
         <w:rPr>
           <w:bCs/>
         </w:rPr>
-        <w:t xml:space="preserve">Утечка информации </w:t>
-      </w:r>
-      <w:r>
-        <w:rPr>
-          <w:bCs/>
-        </w:rPr>
-        <w:t>–</w:t>
-      </w:r>
-      <w:r>
-        <w:rPr>
-          <w:bCs/>
-        </w:rPr>
-        <w:t xml:space="preserve"> неправомерная передача логинов, паролей, данных платежных карт, которая может быть умышленной или случайной.</w:t>
+        <w:t>Утечка информации – неправомерная передача логинов, паролей, данных платежных карт, которая может быть умышленной или случайной.</w:t>
       </w:r>
     </w:p>
     <w:p>
@@ -27800,13 +27430,7 @@
         <w:rPr>
           <w:bCs/>
         </w:rPr>
-        <w:t>Обрыв интернет-соединения - отключение серверов и/или офиса разработки от сети интернет, которое может повлечь за собой приостановку работы ресурса и/или разработку</w:t>
-      </w:r>
-      <w:r>
-        <w:rPr>
-          <w:bCs/>
-        </w:rPr>
-        <w:t>.</w:t>
+        <w:t>Обрыв интернет-соединения - отключение серверов и/или офиса разработки от сети интернет, которое может повлечь за собой приостановку работы ресурса и/или разработку.</w:t>
       </w:r>
     </w:p>
     <w:p>
@@ -28838,23 +28462,7 @@
                 <w:szCs w:val="24"/>
                 <w:lang w:val="ru-RU"/>
               </w:rPr>
-              <w:t xml:space="preserve">Отключить работу </w:t>
-            </w:r>
-            <w:r>
-              <w:rPr>
-                <w:sz w:val="24"/>
-                <w:szCs w:val="24"/>
-                <w:lang w:val="ru-RU"/>
-              </w:rPr>
-              <w:t>сервера,</w:t>
-            </w:r>
-            <w:r>
-              <w:rPr>
-                <w:sz w:val="24"/>
-                <w:szCs w:val="24"/>
-                <w:lang w:val="ru-RU"/>
-              </w:rPr>
-              <w:t xml:space="preserve"> где произошел доступ</w:t>
+              <w:t>Отключить работу сервера, где произошел доступ</w:t>
             </w:r>
           </w:p>
         </w:tc>
@@ -29085,7 +28693,7 @@
       <w:pPr>
         <w:pStyle w:val="af0"/>
       </w:pPr>
-      <w:bookmarkStart w:id="4" w:name="_Toc104240277"/>
+      <w:bookmarkStart w:id="4" w:name="_Toc104301453"/>
       <w:r>
         <w:lastRenderedPageBreak/>
         <w:t>Заключение</w:t>
@@ -29144,52 +28752,13 @@
           <w:color w:val="202124"/>
           <w:szCs w:val="28"/>
         </w:rPr>
-        <w:t xml:space="preserve"> данных требований</w:t>
-      </w:r>
-      <w:r>
-        <w:rPr>
-          <w:color w:val="202124"/>
-          <w:szCs w:val="28"/>
-        </w:rPr>
-        <w:t xml:space="preserve">, внесены </w:t>
-      </w:r>
-      <w:r>
-        <w:rPr>
-          <w:color w:val="202124"/>
-          <w:szCs w:val="28"/>
-        </w:rPr>
-        <w:t>предполагаемые и полученные результаты в матрицу требований</w:t>
-      </w:r>
-      <w:r>
-        <w:rPr>
-          <w:color w:val="202124"/>
-          <w:szCs w:val="28"/>
-        </w:rPr>
-        <w:t xml:space="preserve">, сформирована программа и методика </w:t>
+        <w:t xml:space="preserve"> данных требований, внесены предполагаемые и полученные результаты в матрицу требований, сформирована программа и методика </w:t>
       </w:r>
       <w:r>
         <w:rPr>
           <w:szCs w:val="28"/>
         </w:rPr>
-        <w:t>испытаний на основе матрицы требований и сформированных тест кейсов, а также</w:t>
-      </w:r>
-      <w:r>
-        <w:rPr>
-          <w:szCs w:val="28"/>
-        </w:rPr>
-        <w:t xml:space="preserve"> осуществлена верификация и валидация продукта </w:t>
-      </w:r>
-      <w:r>
-        <w:rPr>
-          <w:szCs w:val="28"/>
-        </w:rPr>
-        <w:t>требованиям, выявленным на этапе обследования предметной области</w:t>
-      </w:r>
-      <w:r>
-        <w:rPr>
-          <w:szCs w:val="28"/>
-        </w:rPr>
-        <w:t>, определены риски проекта, сформирована матрица рисков, а также основной и дополнительный планы реагирования на различные риски проекта</w:t>
+        <w:t>испытаний на основе матрицы требований и сформированных тест кейсов, а также осуществлена верификация и валидация продукта требованиям, выявленным на этапе обследования предметной области, определены риски проекта, сформирована матрица рисков, а также основной и дополнительный планы реагирования на различные риски проекта</w:t>
       </w:r>
       <w:r>
         <w:rPr>
@@ -34497,6 +34066,7 @@
     <w:lsdException w:name="HTML Sample" w:semiHidden="1" w:unhideWhenUsed="1"/>
     <w:lsdException w:name="HTML Typewriter" w:semiHidden="1" w:unhideWhenUsed="1"/>
     <w:lsdException w:name="HTML Variable" w:semiHidden="1" w:unhideWhenUsed="1"/>
+    <w:lsdException w:name="Normal Table" w:semiHidden="1" w:unhideWhenUsed="1"/>
     <w:lsdException w:name="annotation subject" w:semiHidden="1" w:unhideWhenUsed="1"/>
     <w:lsdException w:name="No List" w:semiHidden="1" w:unhideWhenUsed="1"/>
     <w:lsdException w:name="Outline List 1" w:semiHidden="1" w:unhideWhenUsed="1"/>
@@ -34543,8 +34113,10 @@
     <w:lsdException w:name="Table Subtle 2" w:semiHidden="1" w:unhideWhenUsed="1"/>
     <w:lsdException w:name="Table Web 1" w:semiHidden="1" w:unhideWhenUsed="1"/>
     <w:lsdException w:name="Table Web 2" w:semiHidden="1" w:unhideWhenUsed="1"/>
+    <w:lsdException w:name="Table Web 3" w:semiHidden="1" w:unhideWhenUsed="1"/>
     <w:lsdException w:name="Balloon Text" w:semiHidden="1" w:unhideWhenUsed="1"/>
     <w:lsdException w:name="Table Grid" w:uiPriority="39"/>
+    <w:lsdException w:name="Table Theme" w:semiHidden="1" w:unhideWhenUsed="1"/>
     <w:lsdException w:name="Placeholder Text" w:semiHidden="1"/>
     <w:lsdException w:name="No Spacing" w:uiPriority="1" w:qFormat="1"/>
     <w:lsdException w:name="Light Shading" w:uiPriority="60"/>

</xml_diff>